<commit_message>
Modified AboutMe file and added a new file
</commit_message>
<xml_diff>
--- a/AboutMe.docx
+++ b/AboutMe.docx
@@ -77,7 +77,7 @@
         <w:rPr>
           <w:rFonts w:ascii="Times New Roman" w:eastAsia="Times New Roman" w:hAnsi="Times New Roman" w:cs="Times New Roman"/>
           <w:kern w:val="0"/>
-          <w:lang w:eastAsia="en-GB"/>
+          <w:lang w:val="en-US" w:eastAsia="en-GB"/>
           <w14:ligatures w14:val="none"/>
         </w:rPr>
       </w:pPr>
@@ -92,6 +92,42 @@
           <w14:ligatures w14:val="none"/>
         </w:rPr>
         <w:t>I am passionate about quality, continuous learning, and building systems that work—reliably and at scale.</w:t>
+      </w:r>
+      <w:r>
+        <w:rPr>
+          <w:rFonts w:ascii="Arial" w:eastAsia="Times New Roman" w:hAnsi="Arial" w:cs="Arial"/>
+          <w:color w:val="000000"/>
+          <w:kern w:val="0"/>
+          <w:sz w:val="22"/>
+          <w:szCs w:val="22"/>
+          <w:lang w:eastAsia="en-GB"/>
+          <w14:ligatures w14:val="none"/>
+        </w:rPr>
+        <w:br/>
+      </w:r>
+      <w:r>
+        <w:rPr>
+          <w:rFonts w:ascii="Arial" w:eastAsia="Times New Roman" w:hAnsi="Arial" w:cs="Arial"/>
+          <w:color w:val="000000"/>
+          <w:kern w:val="0"/>
+          <w:sz w:val="22"/>
+          <w:szCs w:val="22"/>
+          <w:lang w:eastAsia="en-GB"/>
+          <w14:ligatures w14:val="none"/>
+        </w:rPr>
+        <w:br/>
+      </w:r>
+      <w:r>
+        <w:rPr>
+          <w:rFonts w:ascii="Arial" w:eastAsia="Times New Roman" w:hAnsi="Arial" w:cs="Arial"/>
+          <w:color w:val="000000"/>
+          <w:kern w:val="0"/>
+          <w:sz w:val="22"/>
+          <w:szCs w:val="22"/>
+          <w:lang w:val="en-US" w:eastAsia="en-GB"/>
+          <w14:ligatures w14:val="none"/>
+        </w:rPr>
+        <w:t>I am open to building myself more</w:t>
       </w:r>
     </w:p>
     <w:p>

</xml_diff>